<commit_message>
some correction in french, a lot in english
</commit_message>
<xml_diff>
--- a/stalker.docx
+++ b/stalker.docx
@@ -267,7 +267,35 @@
           <w:sz w:val="20"/>
           <w:szCs w:val="20"/>
         </w:rPr>
-        <w:t>Heureusement pour la star, celle-ci est sur ses gardes après les dernières lettres de menace qu’elle a reçue.</w:t>
+        <w:t xml:space="preserve">Heureusement pour la star, </w:t>
+      </w:r>
+      <w:r>
+        <w:rPr>
+          <w:sz w:val="20"/>
+          <w:szCs w:val="20"/>
+        </w:rPr>
+        <w:t>elle</w:t>
+      </w:r>
+      <w:r>
+        <w:rPr>
+          <w:sz w:val="20"/>
+          <w:szCs w:val="20"/>
+        </w:rPr>
+        <w:t xml:space="preserve"> est sur ses gardes après les lettres de menace qu’elle a reçue</w:t>
+      </w:r>
+      <w:r>
+        <w:rPr>
+          <w:sz w:val="20"/>
+          <w:szCs w:val="20"/>
+        </w:rPr>
+        <w:t>s</w:t>
+      </w:r>
+      <w:r>
+        <w:rPr>
+          <w:sz w:val="20"/>
+          <w:szCs w:val="20"/>
+        </w:rPr>
+        <w:t>.</w:t>
       </w:r>
     </w:p>
     <w:p>
@@ -459,7 +487,21 @@
           <w:sz w:val="20"/>
           <w:szCs w:val="20"/>
         </w:rPr>
-        <w:t>les puis chacun en prend un au hasard.</w:t>
+        <w:t>les</w:t>
+      </w:r>
+      <w:r>
+        <w:rPr>
+          <w:sz w:val="20"/>
+          <w:szCs w:val="20"/>
+        </w:rPr>
+        <w:t>,</w:t>
+      </w:r>
+      <w:r>
+        <w:rPr>
+          <w:sz w:val="20"/>
+          <w:szCs w:val="20"/>
+        </w:rPr>
+        <w:t xml:space="preserve"> puis chacun en prend un au hasard.</w:t>
       </w:r>
     </w:p>
     <w:p>
@@ -491,6 +533,13 @@
           <w:szCs w:val="20"/>
         </w:rPr>
         <w:t xml:space="preserve"> jouer</w:t>
+      </w:r>
+      <w:r>
+        <w:rPr>
+          <w:sz w:val="20"/>
+          <w:szCs w:val="20"/>
+        </w:rPr>
+        <w:t>,</w:t>
       </w:r>
       <w:r>
         <w:rPr>
@@ -824,7 +873,7 @@
           <w:sz w:val="20"/>
           <w:szCs w:val="20"/>
         </w:rPr>
-        <w:t>…).</w:t>
+        <w:t>.).</w:t>
       </w:r>
     </w:p>
     <w:p>
@@ -1282,188 +1331,195 @@
         </w:rPr>
         <w:t xml:space="preserve"> Un fan qui n’est pas interrogé peut également intervenir.</w:t>
       </w:r>
+    </w:p>
+    <w:p>
+      <w:pPr>
+        <w:spacing w:after="120"/>
+        <w:jc w:val="both"/>
+        <w:rPr>
+          <w:sz w:val="20"/>
+          <w:szCs w:val="20"/>
+        </w:rPr>
+      </w:pPr>
+      <w:r>
+        <w:rPr>
+          <w:sz w:val="20"/>
+          <w:szCs w:val="20"/>
+        </w:rPr>
+        <w:t>Le tour s’achève quand la star le souhaite.</w:t>
+      </w:r>
+    </w:p>
+    <w:p>
+      <w:pPr>
+        <w:spacing w:after="120"/>
+        <w:jc w:val="both"/>
+        <w:rPr>
+          <w:sz w:val="20"/>
+          <w:szCs w:val="20"/>
+        </w:rPr>
+      </w:pPr>
+      <w:r>
+        <w:rPr>
+          <w:sz w:val="20"/>
+          <w:szCs w:val="20"/>
+        </w:rPr>
+        <w:t>A la fin du tour, c</w:t>
+      </w:r>
+      <w:r>
+        <w:rPr>
+          <w:sz w:val="20"/>
+          <w:szCs w:val="20"/>
+        </w:rPr>
+        <w:t>haque</w:t>
+      </w:r>
+      <w:r>
+        <w:rPr>
+          <w:sz w:val="20"/>
+          <w:szCs w:val="20"/>
+        </w:rPr>
+        <w:t xml:space="preserve"> </w:t>
+      </w:r>
+      <w:r>
+        <w:rPr>
+          <w:sz w:val="20"/>
+          <w:szCs w:val="20"/>
+        </w:rPr>
+        <w:t xml:space="preserve">joueur </w:t>
+      </w:r>
+      <w:r>
+        <w:rPr>
+          <w:sz w:val="20"/>
+          <w:szCs w:val="20"/>
+        </w:rPr>
+        <w:t>qui a</w:t>
+      </w:r>
+      <w:r>
+        <w:rPr>
+          <w:sz w:val="20"/>
+          <w:szCs w:val="20"/>
+        </w:rPr>
+        <w:t xml:space="preserve"> </w:t>
+      </w:r>
+      <w:r>
+        <w:rPr>
+          <w:sz w:val="20"/>
+          <w:szCs w:val="20"/>
+        </w:rPr>
+        <w:t>plac</w:t>
+      </w:r>
+      <w:r>
+        <w:rPr>
+          <w:sz w:val="20"/>
+          <w:szCs w:val="20"/>
+        </w:rPr>
+        <w:t>é</w:t>
+      </w:r>
+      <w:r>
+        <w:rPr>
+          <w:sz w:val="20"/>
+          <w:szCs w:val="20"/>
+        </w:rPr>
+        <w:t xml:space="preserve"> un mot</w:t>
+      </w:r>
+      <w:r>
+        <w:rPr>
+          <w:sz w:val="20"/>
+          <w:szCs w:val="20"/>
+        </w:rPr>
+        <w:t xml:space="preserve"> le pose devant lui face cachée </w:t>
+      </w:r>
+      <w:r>
+        <w:rPr>
+          <w:sz w:val="20"/>
+          <w:szCs w:val="20"/>
+        </w:rPr>
+        <w:t>(</w:t>
+      </w:r>
+      <w:r>
+        <w:rPr>
+          <w:sz w:val="20"/>
+          <w:szCs w:val="20"/>
+        </w:rPr>
+        <w:t xml:space="preserve">maximum </w:t>
+      </w:r>
+      <w:r>
+        <w:rPr>
+          <w:sz w:val="20"/>
+          <w:szCs w:val="20"/>
+        </w:rPr>
+        <w:t>un par tour).</w:t>
+      </w:r>
+    </w:p>
+    <w:p>
+      <w:pPr>
+        <w:pStyle w:val="Sous-titre"/>
+        <w:spacing w:after="60"/>
+        <w:rPr>
+          <w:sz w:val="22"/>
+          <w:szCs w:val="22"/>
+        </w:rPr>
+      </w:pPr>
+      <w:r>
+        <w:rPr>
+          <w:sz w:val="22"/>
+          <w:szCs w:val="22"/>
+        </w:rPr>
+        <w:t>Scène IV – Le rideau tombe</w:t>
+      </w:r>
+    </w:p>
+    <w:p>
+      <w:pPr>
+        <w:spacing w:after="60"/>
+        <w:jc w:val="both"/>
+        <w:rPr>
+          <w:sz w:val="20"/>
+          <w:szCs w:val="20"/>
+        </w:rPr>
+      </w:pPr>
+      <w:r>
+        <w:rPr>
+          <w:sz w:val="20"/>
+          <w:szCs w:val="20"/>
+        </w:rPr>
+        <w:t>A la fin du tour la s</w:t>
+      </w:r>
+      <w:r>
+        <w:rPr>
+          <w:sz w:val="20"/>
+          <w:szCs w:val="20"/>
+        </w:rPr>
+        <w:t xml:space="preserve">tar peut accuser un de </w:t>
+      </w:r>
+      <w:r>
+        <w:rPr>
+          <w:sz w:val="20"/>
+          <w:szCs w:val="20"/>
+        </w:rPr>
+        <w:t>s</w:t>
+      </w:r>
+      <w:r>
+        <w:rPr>
+          <w:sz w:val="20"/>
+          <w:szCs w:val="20"/>
+        </w:rPr>
+        <w:t>es fans </w:t>
+      </w:r>
+      <w:r>
+        <w:rPr>
+          <w:sz w:val="20"/>
+          <w:szCs w:val="20"/>
+        </w:rPr>
+        <w:t>en disant « A l’aide ! Il va me tuer ! »</w:t>
+      </w:r>
+      <w:r>
+        <w:rPr>
+          <w:sz w:val="20"/>
+          <w:szCs w:val="20"/>
+        </w:rPr>
+        <w:t>.</w:t>
+      </w:r>
       <w:bookmarkStart w:id="0" w:name="_GoBack"/>
       <w:bookmarkEnd w:id="0"/>
-    </w:p>
-    <w:p>
-      <w:pPr>
-        <w:spacing w:after="120"/>
-        <w:jc w:val="both"/>
-        <w:rPr>
-          <w:sz w:val="20"/>
-          <w:szCs w:val="20"/>
-        </w:rPr>
-      </w:pPr>
-      <w:r>
-        <w:rPr>
-          <w:sz w:val="20"/>
-          <w:szCs w:val="20"/>
-        </w:rPr>
-        <w:t>Le tour s’achève quand la star le souhaite.</w:t>
-      </w:r>
-    </w:p>
-    <w:p>
-      <w:pPr>
-        <w:spacing w:after="120"/>
-        <w:jc w:val="both"/>
-        <w:rPr>
-          <w:sz w:val="20"/>
-          <w:szCs w:val="20"/>
-        </w:rPr>
-      </w:pPr>
-      <w:r>
-        <w:rPr>
-          <w:sz w:val="20"/>
-          <w:szCs w:val="20"/>
-        </w:rPr>
-        <w:t>A la fin du tour, c</w:t>
-      </w:r>
-      <w:r>
-        <w:rPr>
-          <w:sz w:val="20"/>
-          <w:szCs w:val="20"/>
-        </w:rPr>
-        <w:t>haque</w:t>
-      </w:r>
-      <w:r>
-        <w:rPr>
-          <w:sz w:val="20"/>
-          <w:szCs w:val="20"/>
-        </w:rPr>
-        <w:t xml:space="preserve"> </w:t>
-      </w:r>
-      <w:r>
-        <w:rPr>
-          <w:sz w:val="20"/>
-          <w:szCs w:val="20"/>
-        </w:rPr>
-        <w:t xml:space="preserve">joueur </w:t>
-      </w:r>
-      <w:r>
-        <w:rPr>
-          <w:sz w:val="20"/>
-          <w:szCs w:val="20"/>
-        </w:rPr>
-        <w:t>qui a</w:t>
-      </w:r>
-      <w:r>
-        <w:rPr>
-          <w:sz w:val="20"/>
-          <w:szCs w:val="20"/>
-        </w:rPr>
-        <w:t xml:space="preserve"> </w:t>
-      </w:r>
-      <w:r>
-        <w:rPr>
-          <w:sz w:val="20"/>
-          <w:szCs w:val="20"/>
-        </w:rPr>
-        <w:t>plac</w:t>
-      </w:r>
-      <w:r>
-        <w:rPr>
-          <w:sz w:val="20"/>
-          <w:szCs w:val="20"/>
-        </w:rPr>
-        <w:t>é</w:t>
-      </w:r>
-      <w:r>
-        <w:rPr>
-          <w:sz w:val="20"/>
-          <w:szCs w:val="20"/>
-        </w:rPr>
-        <w:t xml:space="preserve"> un mot</w:t>
-      </w:r>
-      <w:r>
-        <w:rPr>
-          <w:sz w:val="20"/>
-          <w:szCs w:val="20"/>
-        </w:rPr>
-        <w:t xml:space="preserve"> le pose devant lui face cachée </w:t>
-      </w:r>
-      <w:r>
-        <w:rPr>
-          <w:sz w:val="20"/>
-          <w:szCs w:val="20"/>
-        </w:rPr>
-        <w:t>(</w:t>
-      </w:r>
-      <w:r>
-        <w:rPr>
-          <w:sz w:val="20"/>
-          <w:szCs w:val="20"/>
-        </w:rPr>
-        <w:t xml:space="preserve">maximum </w:t>
-      </w:r>
-      <w:r>
-        <w:rPr>
-          <w:sz w:val="20"/>
-          <w:szCs w:val="20"/>
-        </w:rPr>
-        <w:t>un par tour).</w:t>
-      </w:r>
-    </w:p>
-    <w:p>
-      <w:pPr>
-        <w:pStyle w:val="Sous-titre"/>
-        <w:spacing w:after="60"/>
-        <w:rPr>
-          <w:sz w:val="22"/>
-          <w:szCs w:val="22"/>
-        </w:rPr>
-      </w:pPr>
-      <w:r>
-        <w:rPr>
-          <w:sz w:val="22"/>
-          <w:szCs w:val="22"/>
-        </w:rPr>
-        <w:t>Scène IV – Le rideau tombe</w:t>
-      </w:r>
-    </w:p>
-    <w:p>
-      <w:pPr>
-        <w:spacing w:after="60"/>
-        <w:jc w:val="both"/>
-        <w:rPr>
-          <w:sz w:val="20"/>
-          <w:szCs w:val="20"/>
-        </w:rPr>
-      </w:pPr>
-      <w:r>
-        <w:rPr>
-          <w:sz w:val="20"/>
-          <w:szCs w:val="20"/>
-        </w:rPr>
-        <w:t>A la fin du tour la s</w:t>
-      </w:r>
-      <w:r>
-        <w:rPr>
-          <w:sz w:val="20"/>
-          <w:szCs w:val="20"/>
-        </w:rPr>
-        <w:t xml:space="preserve">tar peut accuser un de </w:t>
-      </w:r>
-      <w:r>
-        <w:rPr>
-          <w:sz w:val="20"/>
-          <w:szCs w:val="20"/>
-        </w:rPr>
-        <w:t>s</w:t>
-      </w:r>
-      <w:r>
-        <w:rPr>
-          <w:sz w:val="20"/>
-          <w:szCs w:val="20"/>
-        </w:rPr>
-        <w:t>es fans </w:t>
-      </w:r>
-      <w:r>
-        <w:rPr>
-          <w:sz w:val="20"/>
-          <w:szCs w:val="20"/>
-        </w:rPr>
-        <w:t>en disant « A l’aide ! Il va me tuer ! » :</w:t>
-      </w:r>
     </w:p>
     <w:p>
       <w:pPr>
@@ -3155,7 +3211,7 @@
 </file>
 
 <file path=customXml/itemProps1.xml><?xml version="1.0" encoding="utf-8"?>
-<ds:datastoreItem xmlns:ds="http://schemas.openxmlformats.org/officeDocument/2006/customXml" ds:itemID="{36D88534-E263-44B1-9AD6-F3E3EA373324}">
+<ds:datastoreItem xmlns:ds="http://schemas.openxmlformats.org/officeDocument/2006/customXml" ds:itemID="{B4CF5C42-1653-4EDE-A0FB-6CBA884AC893}">
   <ds:schemaRefs>
     <ds:schemaRef ds:uri="http://schemas.openxmlformats.org/officeDocument/2006/bibliography"/>
   </ds:schemaRefs>

</xml_diff>